<commit_message>
Fix race condition + Add runtime output
</commit_message>
<xml_diff>
--- a/report/Report.docx
+++ b/report/Report.docx
@@ -598,28 +598,6 @@
     </w:p>
     <w:p>
       <w:pPr>
-        <w:rPr>
-          <w:lang w:val="en-US"/>
-        </w:rPr>
-      </w:pPr>
-    </w:p>
-    <w:p>
-      <w:pPr>
-        <w:rPr>
-          <w:lang w:val="en-US"/>
-        </w:rPr>
-      </w:pPr>
-    </w:p>
-    <w:p>
-      <w:pPr>
-        <w:pStyle w:val="1"/>
-      </w:pPr>
-      <w:r>
-        <w:t>Results</w:t>
-      </w:r>
-    </w:p>
-    <w:p>
-      <w:pPr>
         <w:pStyle w:val="2"/>
         <w:rPr>
           <w:lang w:val="en-US"/>
@@ -629,19 +607,7 @@
         <w:rPr>
           <w:lang w:val="en-US"/>
         </w:rPr>
-        <w:t xml:space="preserve">Message-less search </w:t>
-      </w:r>
-      <w:r>
-        <w:rPr>
-          <w:lang w:val="en-US"/>
-        </w:rPr>
-        <w:t xml:space="preserve">space </w:t>
-      </w:r>
-      <w:r>
-        <w:rPr>
-          <w:lang w:val="en-US"/>
-        </w:rPr>
-        <w:t>distribution</w:t>
+        <w:t>Message-less search space distribution</w:t>
       </w:r>
     </w:p>
     <w:p>
@@ -655,21 +621,66 @@
         <w:rPr>
           <w:lang w:val="en-US"/>
         </w:rPr>
-        <w:t xml:space="preserve">Initially we had an idea of distributing the search space without interacting via messages (processes were supposed to figure out their search space themselves by their id). All propositions had problem of uneven work distribution which is definitely not desired in multi-process application. Eventually we </w:t>
+        <w:t>Initially we had an idea of distributing the search space without interacting via messages (processes were supposed to figure out their search space themselves by their id). All propositions had problem of uneven work distribution which is definitely not desired in multi-process application. Eventually we had to develop a protocol which has been described above.</w:t>
+      </w:r>
+    </w:p>
+    <w:p>
+      <w:pPr>
+        <w:rPr>
+          <w:lang w:val="en-US"/>
+        </w:rPr>
+      </w:pPr>
+    </w:p>
+    <w:p>
+      <w:pPr>
+        <w:pStyle w:val="2"/>
+        <w:rPr>
+          <w:lang w:val="en-US"/>
+        </w:rPr>
+      </w:pPr>
+      <w:r>
+        <w:rPr>
+          <w:lang w:val="en-US"/>
+        </w:rPr>
+        <w:t>Race condition at runtime assembling</w:t>
+      </w:r>
+    </w:p>
+    <w:p>
+      <w:pPr>
+        <w:rPr>
+          <w:lang w:val="en-US"/>
+        </w:rPr>
+      </w:pPr>
+    </w:p>
+    <w:p>
+      <w:pPr>
+        <w:pStyle w:val="2"/>
+        <w:rPr>
+          <w:lang w:val="en-US"/>
+        </w:rPr>
+      </w:pPr>
+      <w:r>
+        <w:rPr>
+          <w:lang w:val="en-US"/>
+        </w:rPr>
+        <w:t>Keeping intermediate results</w:t>
       </w:r>
       <w:bookmarkStart w:id="0" w:name="_GoBack"/>
       <w:bookmarkEnd w:id="0"/>
-      <w:r>
-        <w:rPr>
-          <w:lang w:val="en-US"/>
-        </w:rPr>
-        <w:t>had to</w:t>
-      </w:r>
-      <w:r>
-        <w:rPr>
-          <w:lang w:val="en-US"/>
-        </w:rPr>
-        <w:t xml:space="preserve"> develop a protocol which has been described above.</w:t>
+    </w:p>
+    <w:p>
+      <w:pPr>
+        <w:rPr>
+          <w:lang w:val="en-US"/>
+        </w:rPr>
+      </w:pPr>
+    </w:p>
+    <w:p>
+      <w:pPr>
+        <w:pStyle w:val="1"/>
+      </w:pPr>
+      <w:r>
+        <w:t>Results</w:t>
       </w:r>
     </w:p>
     <w:p>
@@ -3313,7 +3324,7 @@
 </file>
 
 <file path=customXml/itemProps1.xml><?xml version="1.0" encoding="utf-8"?>
-<ds:datastoreItem xmlns:ds="http://schemas.openxmlformats.org/officeDocument/2006/customXml" ds:itemID="{57DC9FF5-7BED-497D-9859-0EE6E09ED1DF}">
+<ds:datastoreItem xmlns:ds="http://schemas.openxmlformats.org/officeDocument/2006/customXml" ds:itemID="{A2389364-9595-47BC-9946-2E6C174EFF63}">
   <ds:schemaRefs>
     <ds:schemaRef ds:uri="http://schemas.openxmlformats.org/officeDocument/2006/bibliography"/>
   </ds:schemaRefs>

</xml_diff>

<commit_message>
Fix jobfiles (TO-FIX Jobfile3.txt)
</commit_message>
<xml_diff>
--- a/report/Report.docx
+++ b/report/Report.docx
@@ -544,129 +544,276 @@
     </w:p>
     <w:p>
       <w:pPr>
-        <w:rPr>
-          <w:lang w:val="en-US"/>
-        </w:rPr>
-      </w:pPr>
-    </w:p>
-    <w:p>
-      <w:pPr>
-        <w:pStyle w:val="1"/>
-      </w:pPr>
-      <w:r>
-        <w:t>Protocol transmission</w:t>
-      </w:r>
-    </w:p>
-    <w:p>
-      <w:pPr>
-        <w:rPr>
-          <w:lang w:val="en-US"/>
-        </w:rPr>
-      </w:pPr>
-    </w:p>
-    <w:p>
-      <w:pPr>
-        <w:pStyle w:val="1"/>
-      </w:pPr>
-      <w:proofErr w:type="spellStart"/>
-      <w:r>
-        <w:t>Perfomance</w:t>
-      </w:r>
-      <w:proofErr w:type="spellEnd"/>
-    </w:p>
-    <w:p>
-      <w:pPr>
-        <w:rPr>
-          <w:lang w:val="en-US"/>
-        </w:rPr>
-      </w:pPr>
-    </w:p>
-    <w:p>
-      <w:pPr>
-        <w:rPr>
-          <w:lang w:val="en-US"/>
-        </w:rPr>
-      </w:pPr>
-    </w:p>
-    <w:p>
-      <w:pPr>
-        <w:pStyle w:val="1"/>
-      </w:pPr>
-      <w:r>
-        <w:t>Difficulties</w:t>
-      </w:r>
-    </w:p>
-    <w:p>
-      <w:pPr>
-        <w:pStyle w:val="2"/>
-        <w:rPr>
-          <w:lang w:val="en-US"/>
-        </w:rPr>
-      </w:pPr>
-      <w:r>
-        <w:rPr>
-          <w:lang w:val="en-US"/>
-        </w:rPr>
-        <w:t>Message-less search space distribution</w:t>
-      </w:r>
-    </w:p>
-    <w:p>
-      <w:pPr>
         <w:jc w:val="both"/>
-        <w:rPr>
-          <w:lang w:val="en-US"/>
-        </w:rPr>
-      </w:pPr>
-      <w:r>
-        <w:rPr>
-          <w:lang w:val="en-US"/>
-        </w:rPr>
-        <w:t>Initially we had an idea of distributing the search space without interacting via messages (processes were supposed to figure out their search space themselves by their id). All propositions had problem of uneven work distribution which is definitely not desired in multi-process application. Eventually we had to develop a protocol which has been described above.</w:t>
-      </w:r>
-    </w:p>
-    <w:p>
-      <w:pPr>
-        <w:rPr>
-          <w:lang w:val="en-US"/>
-        </w:rPr>
-      </w:pPr>
-    </w:p>
-    <w:p>
-      <w:pPr>
-        <w:pStyle w:val="2"/>
-        <w:rPr>
-          <w:lang w:val="en-US"/>
-        </w:rPr>
-      </w:pPr>
-      <w:r>
-        <w:rPr>
-          <w:lang w:val="en-US"/>
-        </w:rPr>
-        <w:t>Race condition at runtime assembling</w:t>
-      </w:r>
-    </w:p>
-    <w:p>
-      <w:pPr>
-        <w:rPr>
-          <w:lang w:val="en-US"/>
-        </w:rPr>
-      </w:pPr>
-    </w:p>
-    <w:p>
-      <w:pPr>
-        <w:pStyle w:val="2"/>
-        <w:rPr>
-          <w:lang w:val="en-US"/>
-        </w:rPr>
-      </w:pPr>
-      <w:r>
-        <w:rPr>
-          <w:lang w:val="en-US"/>
-        </w:rPr>
-        <w:t>Keeping intermediate results</w:t>
+      </w:pPr>
+      <w:r>
+        <w:rPr>
+          <w:lang w:val="en-US"/>
+        </w:rPr>
+        <w:t xml:space="preserve">Since we were developing a multi-process application first thing we had to think about was developing of a multi-process algorithm. Comparing of all possible pairs of hashes demanded partition of the search </w:t>
       </w:r>
       <w:bookmarkStart w:id="0" w:name="_GoBack"/>
       <w:bookmarkEnd w:id="0"/>
+      <w:r>
+        <w:rPr>
+          <w:lang w:val="en-US"/>
+        </w:rPr>
+        <w:t>space. Partition was carried out by the first byte of the hash input.</w:t>
+      </w:r>
+      <w:r>
+        <w:rPr>
+          <w:lang w:val="en-US"/>
+        </w:rPr>
+        <w:t xml:space="preserve"> The process structure of the program is composed of N processes. One of them is a host-process. N-1 processes are worker-processes.</w:t>
+      </w:r>
+    </w:p>
+    <w:p>
+      <w:pPr>
+        <w:jc w:val="both"/>
+        <w:rPr>
+          <w:lang w:val="en-US"/>
+        </w:rPr>
+      </w:pPr>
+      <w:r>
+        <w:rPr>
+          <w:lang w:val="en-US"/>
+        </w:rPr>
+        <w:t xml:space="preserve">The host-process assigns search sectors for each of the worker-processes. Sector could be described as space </w:t>
+      </w:r>
+      <m:oMath>
+        <m:d>
+          <m:dPr>
+            <m:begChr m:val="["/>
+            <m:endChr m:val="]"/>
+            <m:ctrlPr>
+              <w:rPr>
+                <w:rFonts w:ascii="Cambria Math" w:hAnsi="Cambria Math"/>
+                <w:i/>
+                <w:lang w:val="en-US"/>
+              </w:rPr>
+            </m:ctrlPr>
+          </m:dPr>
+          <m:e>
+            <m:r>
+              <w:rPr>
+                <w:rFonts w:ascii="Cambria Math" w:hAnsi="Cambria Math"/>
+                <w:lang w:val="en-US"/>
+              </w:rPr>
+              <m:t>SectorID, 0,0,…,0,0</m:t>
+            </m:r>
+          </m:e>
+        </m:d>
+        <m:r>
+          <w:rPr>
+            <w:rFonts w:ascii="Cambria Math" w:hAnsi="Cambria Math"/>
+            <w:lang w:val="en-US"/>
+          </w:rPr>
+          <m:t>-[SectorID,255,255,…,255,254]</m:t>
+        </m:r>
+      </m:oMath>
+      <w:r>
+        <w:rPr>
+          <w:lang w:val="en-US"/>
+        </w:rPr>
+        <w:t xml:space="preserve"> for the first word.</w:t>
+      </w:r>
+      <w:r>
+        <w:rPr>
+          <w:lang w:val="en-US"/>
+        </w:rPr>
+        <w:t xml:space="preserve"> The second word is iterated in </w:t>
+      </w:r>
+      <w:proofErr w:type="gramStart"/>
+      <w:r>
+        <w:rPr>
+          <w:lang w:val="en-US"/>
+        </w:rPr>
+        <w:t xml:space="preserve">space </w:t>
+      </w:r>
+      <w:proofErr w:type="gramEnd"/>
+      <m:oMath>
+        <m:d>
+          <m:dPr>
+            <m:begChr m:val="["/>
+            <m:endChr m:val="]"/>
+            <m:ctrlPr>
+              <w:rPr>
+                <w:rFonts w:ascii="Cambria Math" w:hAnsi="Cambria Math"/>
+                <w:i/>
+                <w:lang w:val="en-US"/>
+              </w:rPr>
+            </m:ctrlPr>
+          </m:dPr>
+          <m:e>
+            <m:sSub>
+              <m:sSubPr>
+                <m:ctrlPr>
+                  <w:rPr>
+                    <w:rFonts w:ascii="Cambria Math" w:hAnsi="Cambria Math"/>
+                    <w:i/>
+                    <w:lang w:val="en-US"/>
+                  </w:rPr>
+                </m:ctrlPr>
+              </m:sSubPr>
+              <m:e>
+                <m:r>
+                  <w:rPr>
+                    <w:rFonts w:ascii="Cambria Math" w:hAnsi="Cambria Math"/>
+                    <w:lang w:val="en-US"/>
+                  </w:rPr>
+                  <m:t>Word</m:t>
+                </m:r>
+              </m:e>
+              <m:sub>
+                <m:r>
+                  <w:rPr>
+                    <w:rFonts w:ascii="Cambria Math" w:hAnsi="Cambria Math"/>
+                    <w:lang w:val="en-US"/>
+                  </w:rPr>
+                  <m:t>0</m:t>
+                </m:r>
+              </m:sub>
+            </m:sSub>
+            <m:r>
+              <w:rPr>
+                <w:rFonts w:ascii="Cambria Math" w:hAnsi="Cambria Math"/>
+                <w:lang w:val="en-US"/>
+              </w:rPr>
+              <m:t>,0,0,…,0,1</m:t>
+            </m:r>
+          </m:e>
+        </m:d>
+        <m:r>
+          <w:rPr>
+            <w:rFonts w:ascii="Cambria Math" w:hAnsi="Cambria Math"/>
+            <w:lang w:val="en-US"/>
+          </w:rPr>
+          <m:t>-[SectorID,255,255,…,255,255]</m:t>
+        </m:r>
+      </m:oMath>
+      <w:r>
+        <w:rPr>
+          <w:lang w:val="en-US"/>
+        </w:rPr>
+        <w:t>.</w:t>
+      </w:r>
+    </w:p>
+    <w:p>
+      <w:pPr>
+        <w:pStyle w:val="1"/>
+      </w:pPr>
+      <w:r>
+        <w:t>Protocol transmission</w:t>
+      </w:r>
+    </w:p>
+    <w:p>
+      <w:pPr>
+        <w:rPr>
+          <w:lang w:val="en-US"/>
+        </w:rPr>
+      </w:pPr>
+    </w:p>
+    <w:p>
+      <w:pPr>
+        <w:pStyle w:val="1"/>
+      </w:pPr>
+      <w:proofErr w:type="spellStart"/>
+      <w:r>
+        <w:t>Perfomance</w:t>
+      </w:r>
+      <w:proofErr w:type="spellEnd"/>
+    </w:p>
+    <w:p>
+      <w:pPr>
+        <w:rPr>
+          <w:lang w:val="en-US"/>
+        </w:rPr>
+      </w:pPr>
+    </w:p>
+    <w:p>
+      <w:pPr>
+        <w:rPr>
+          <w:lang w:val="en-US"/>
+        </w:rPr>
+      </w:pPr>
+    </w:p>
+    <w:p>
+      <w:pPr>
+        <w:pStyle w:val="1"/>
+      </w:pPr>
+      <w:r>
+        <w:t>Difficulties</w:t>
+      </w:r>
+    </w:p>
+    <w:p>
+      <w:pPr>
+        <w:pStyle w:val="2"/>
+        <w:rPr>
+          <w:lang w:val="en-US"/>
+        </w:rPr>
+      </w:pPr>
+      <w:r>
+        <w:rPr>
+          <w:lang w:val="en-US"/>
+        </w:rPr>
+        <w:t>Message-less search space distribution</w:t>
+      </w:r>
+    </w:p>
+    <w:p>
+      <w:pPr>
+        <w:jc w:val="both"/>
+        <w:rPr>
+          <w:lang w:val="en-US"/>
+        </w:rPr>
+      </w:pPr>
+      <w:r>
+        <w:rPr>
+          <w:lang w:val="en-US"/>
+        </w:rPr>
+        <w:t>Initially we had an idea of distributing the search space without interacting via messages (processes were supposed to figure out their search space themselves by their id). All propositions had problem of uneven work distribution which is definitely not desired in multi-process application. Eventually we had to develop a protocol which has been described above.</w:t>
+      </w:r>
+    </w:p>
+    <w:p>
+      <w:pPr>
+        <w:rPr>
+          <w:lang w:val="en-US"/>
+        </w:rPr>
+      </w:pPr>
+    </w:p>
+    <w:p>
+      <w:pPr>
+        <w:pStyle w:val="2"/>
+        <w:rPr>
+          <w:lang w:val="en-US"/>
+        </w:rPr>
+      </w:pPr>
+      <w:r>
+        <w:rPr>
+          <w:lang w:val="en-US"/>
+        </w:rPr>
+        <w:t>Race condition at runtime assembling</w:t>
+      </w:r>
+    </w:p>
+    <w:p>
+      <w:pPr>
+        <w:rPr>
+          <w:lang w:val="en-US"/>
+        </w:rPr>
+      </w:pPr>
+    </w:p>
+    <w:p>
+      <w:pPr>
+        <w:pStyle w:val="2"/>
+        <w:rPr>
+          <w:lang w:val="en-US"/>
+        </w:rPr>
+      </w:pPr>
+      <w:r>
+        <w:rPr>
+          <w:lang w:val="en-US"/>
+        </w:rPr>
+        <w:t>Keeping intermediate results</w:t>
+      </w:r>
     </w:p>
     <w:p>
       <w:pPr>
@@ -3324,7 +3471,7 @@
 </file>
 
 <file path=customXml/itemProps1.xml><?xml version="1.0" encoding="utf-8"?>
-<ds:datastoreItem xmlns:ds="http://schemas.openxmlformats.org/officeDocument/2006/customXml" ds:itemID="{A2389364-9595-47BC-9946-2E6C174EFF63}">
+<ds:datastoreItem xmlns:ds="http://schemas.openxmlformats.org/officeDocument/2006/customXml" ds:itemID="{B946DC21-B7A0-4AAB-A4AB-829378B36A4F}">
   <ds:schemaRefs>
     <ds:schemaRef ds:uri="http://schemas.openxmlformats.org/officeDocument/2006/bibliography"/>
   </ds:schemaRefs>

</xml_diff>

<commit_message>
Add sector illustration to report
</commit_message>
<xml_diff>
--- a/report/Report.docx
+++ b/report/Report.docx
@@ -545,6 +545,9 @@
     <w:p>
       <w:pPr>
         <w:jc w:val="both"/>
+        <w:rPr>
+          <w:lang w:val="en-US"/>
+        </w:rPr>
       </w:pPr>
       <w:r>
         <w:rPr>
@@ -622,7 +625,6 @@
         </w:rPr>
         <w:t xml:space="preserve">space </w:t>
       </w:r>
-      <w:proofErr w:type="gramEnd"/>
       <m:oMath>
         <m:d>
           <m:dPr>
@@ -687,7 +689,14 @@
         <w:rPr>
           <w:lang w:val="en-US"/>
         </w:rPr>
-        <w:t xml:space="preserve"> i.e. all words which are larger than word1</w:t>
+        <w:t xml:space="preserve"> i.e. all words which are</w:t>
+      </w:r>
+      <w:proofErr w:type="gramEnd"/>
+      <w:r>
+        <w:rPr>
+          <w:lang w:val="en-US"/>
+        </w:rPr>
+        <w:t xml:space="preserve"> larger than word1</w:t>
       </w:r>
       <w:r>
         <w:rPr>
@@ -700,6 +709,12 @@
           <w:lang w:val="en-US"/>
         </w:rPr>
         <w:t xml:space="preserve"> Obviously there are 256 sectors (0-255) each of which should be assigned to a worker-process by the host-process.</w:t>
+      </w:r>
+      <w:r>
+        <w:rPr>
+          <w:lang w:val="en-US"/>
+        </w:rPr>
+        <w:t xml:space="preserve"> The partition is illustrated on Figure 1.</w:t>
       </w:r>
     </w:p>
     <w:p>
@@ -1479,31 +1494,7 @@
               <w:rPr>
                 <w:lang w:val="en-US"/>
               </w:rPr>
-              <w:t>First element –</w:t>
-            </w:r>
-            <w:r>
-              <w:rPr>
-                <w:lang w:val="en-US"/>
-              </w:rPr>
-              <w:t xml:space="preserve"> flag</w:t>
-            </w:r>
-            <w:r>
-              <w:rPr>
-                <w:lang w:val="en-US"/>
-              </w:rPr>
-              <w:t xml:space="preserve"> worker </w:t>
-            </w:r>
-            <w:r>
-              <w:rPr>
-                <w:lang w:val="en-US"/>
-              </w:rPr>
-              <w:t>should stop</w:t>
-            </w:r>
-            <w:r>
-              <w:rPr>
-                <w:lang w:val="en-US"/>
-              </w:rPr>
-              <w:t xml:space="preserve"> (to distinct 1-b and 2-b). Second element – </w:t>
+              <w:t xml:space="preserve">First element – flag worker should stop (to distinct 1-b and 2-b). Second element – </w:t>
             </w:r>
             <w:r>
               <w:rPr>
@@ -1655,6 +1646,165 @@
     </w:p>
     <w:p>
       <w:pPr>
+        <w:rPr>
+          <w:lang w:val="en-US"/>
+        </w:rPr>
+      </w:pPr>
+    </w:p>
+    <w:p>
+      <w:pPr>
+        <w:pStyle w:val="2"/>
+        <w:rPr>
+          <w:lang w:val="en-US"/>
+        </w:rPr>
+      </w:pPr>
+      <w:r>
+        <w:rPr>
+          <w:lang w:val="en-US"/>
+        </w:rPr>
+        <w:t>Performance overestimating</w:t>
+      </w:r>
+    </w:p>
+    <w:p>
+      <w:pPr>
+        <w:jc w:val="both"/>
+        <w:rPr>
+          <w:lang w:val="en-US"/>
+        </w:rPr>
+      </w:pPr>
+      <w:r>
+        <w:rPr>
+          <w:lang w:val="en-US"/>
+        </w:rPr>
+        <w:t xml:space="preserve">We may firmly state that performance of 16 processors working for 5 hours is overestimated for full-search on 16 bytes since 16 bytes means checking of </w:t>
+      </w:r>
+      <m:oMath>
+        <m:sSup>
+          <m:sSupPr>
+            <m:ctrlPr>
+              <w:rPr>
+                <w:rFonts w:ascii="Cambria Math" w:hAnsi="Cambria Math"/>
+                <w:i/>
+                <w:lang w:val="en-US"/>
+              </w:rPr>
+            </m:ctrlPr>
+          </m:sSupPr>
+          <m:e>
+            <m:r>
+              <w:rPr>
+                <w:rFonts w:ascii="Cambria Math" w:hAnsi="Cambria Math"/>
+                <w:lang w:val="en-US"/>
+              </w:rPr>
+              <m:t>2</m:t>
+            </m:r>
+          </m:e>
+          <m:sup>
+            <m:r>
+              <w:rPr>
+                <w:rFonts w:ascii="Cambria Math" w:hAnsi="Cambria Math"/>
+                <w:lang w:val="en-US"/>
+              </w:rPr>
+              <m:t>128</m:t>
+            </m:r>
+          </m:sup>
+        </m:sSup>
+      </m:oMath>
+      <w:r>
+        <w:rPr>
+          <w:lang w:val="en-US"/>
+        </w:rPr>
+        <w:t xml:space="preserve"> options for linear algorithm</w:t>
+      </w:r>
+      <w:r>
+        <w:rPr>
+          <w:lang w:val="en-US"/>
+        </w:rPr>
+        <w:t xml:space="preserve"> which is even more than what we estimated in “</w:t>
+      </w:r>
+      <w:r>
+        <w:rPr>
+          <w:lang w:val="en-US"/>
+        </w:rPr>
+        <w:t>INFOF405</w:t>
+      </w:r>
+      <w:r>
+        <w:rPr>
+          <w:lang w:val="en-US"/>
+        </w:rPr>
+        <w:t xml:space="preserve"> Computer security project-1”</w:t>
+      </w:r>
+      <w:r>
+        <w:rPr>
+          <w:lang w:val="en-US"/>
+        </w:rPr>
+        <w:t xml:space="preserve">. Since the developed algorithm has </w:t>
+      </w:r>
+      <m:oMath>
+        <m:r>
+          <w:rPr>
+            <w:rFonts w:ascii="Cambria Math" w:hAnsi="Cambria Math"/>
+            <w:lang w:val="en-US"/>
+          </w:rPr>
+          <m:t>O(</m:t>
+        </m:r>
+        <m:sSup>
+          <m:sSupPr>
+            <m:ctrlPr>
+              <w:rPr>
+                <w:rFonts w:ascii="Cambria Math" w:hAnsi="Cambria Math"/>
+                <w:i/>
+                <w:lang w:val="en-US"/>
+              </w:rPr>
+            </m:ctrlPr>
+          </m:sSupPr>
+          <m:e>
+            <m:r>
+              <w:rPr>
+                <w:rFonts w:ascii="Cambria Math" w:hAnsi="Cambria Math"/>
+                <w:lang w:val="en-US"/>
+              </w:rPr>
+              <m:t>2</m:t>
+            </m:r>
+          </m:e>
+          <m:sup>
+            <m:r>
+              <w:rPr>
+                <w:rFonts w:ascii="Cambria Math" w:hAnsi="Cambria Math"/>
+                <w:lang w:val="en-US"/>
+              </w:rPr>
+              <m:t>N</m:t>
+            </m:r>
+          </m:sup>
+        </m:sSup>
+        <m:r>
+          <w:rPr>
+            <w:rFonts w:ascii="Cambria Math" w:hAnsi="Cambria Math"/>
+            <w:lang w:val="en-US"/>
+          </w:rPr>
+          <m:t>)</m:t>
+        </m:r>
+      </m:oMath>
+      <w:r>
+        <w:rPr>
+          <w:lang w:val="en-US"/>
+        </w:rPr>
+        <w:t xml:space="preserve"> complexity, where N is the length of the search space the time </w:t>
+      </w:r>
+      <w:r>
+        <w:rPr>
+          <w:lang w:val="en-US"/>
+        </w:rPr>
+        <w:t xml:space="preserve">required </w:t>
+      </w:r>
+      <w:r>
+        <w:rPr>
+          <w:lang w:val="en-US"/>
+        </w:rPr>
+        <w:t>to process 16 bytes is even bigger.</w:t>
+      </w:r>
+    </w:p>
+    <w:p>
+      <w:pPr>
         <w:pStyle w:val="1"/>
       </w:pPr>
       <w:r>
@@ -1774,67 +1924,151 @@
         <w:rPr>
           <w:lang w:val="en-US"/>
         </w:rPr>
-        <w:t xml:space="preserve">Resolved by receiving messages from every worked in order (of ID ascending) instead of expecting messages from </w:t>
-      </w:r>
-      <w:r>
-        <w:rPr>
-          <w:lang w:val="en-US"/>
-        </w:rPr>
-        <w:t>MPI_ANY_SOURCE</w:t>
+        <w:t>Resolved by receiving messages from every worked in order (of ID ascending) instead of expecting messages from MPI_ANY_SOURCE.</w:t>
+      </w:r>
+      <w:proofErr w:type="gramEnd"/>
+    </w:p>
+    <w:p>
+      <w:pPr>
+        <w:pStyle w:val="2"/>
+        <w:rPr>
+          <w:lang w:val="en-US"/>
+        </w:rPr>
+      </w:pPr>
+      <w:r>
+        <w:rPr>
+          <w:lang w:val="en-US"/>
+        </w:rPr>
+        <w:t>Keeping intermediate results</w:t>
+      </w:r>
+    </w:p>
+    <w:p>
+      <w:pPr>
+        <w:jc w:val="both"/>
+        <w:rPr>
+          <w:lang w:val="en-US"/>
+        </w:rPr>
+      </w:pPr>
+      <w:r>
+        <w:rPr>
+          <w:lang w:val="en-US"/>
+        </w:rPr>
+        <w:t>Since it is rational to store intermediate results for such long computations we had to develop a mechanism of doing so. Every worker rewrites its file by empty content in the beginning of the work and while meeting a new collision it appends it to that file. Therefore we ensure results storing even in case of killing of the program.</w:t>
+      </w:r>
+    </w:p>
+    <w:p>
+      <w:pPr>
+        <w:pStyle w:val="1"/>
+      </w:pPr>
+      <w:r>
+        <w:lastRenderedPageBreak/>
+        <w:t>Results</w:t>
+      </w:r>
+    </w:p>
+    <w:p>
+      <w:pPr>
+        <w:pStyle w:val="1"/>
+      </w:pPr>
+      <w:r>
+        <w:t>Appendix</w:t>
+      </w:r>
+    </w:p>
+    <w:p>
+      <w:pPr>
+        <w:jc w:val="center"/>
+        <w:rPr>
+          <w:lang w:val="en-US"/>
+        </w:rPr>
+      </w:pPr>
+      <w:r>
+        <w:rPr>
+          <w:noProof/>
+        </w:rPr>
+        <w:drawing>
+          <wp:inline distT="0" distB="0" distL="0" distR="0">
+            <wp:extent cx="3915744" cy="4520242"/>
+            <wp:effectExtent l="0" t="0" r="8890" b="0"/>
+            <wp:docPr id="1" name="Рисунок 1" descr="D:\collision-search\report\sectors.png"/>
+            <wp:cNvGraphicFramePr>
+              <a:graphicFrameLocks xmlns:a="http://schemas.openxmlformats.org/drawingml/2006/main" noChangeAspect="1"/>
+            </wp:cNvGraphicFramePr>
+            <a:graphic xmlns:a="http://schemas.openxmlformats.org/drawingml/2006/main">
+              <a:graphicData uri="http://schemas.openxmlformats.org/drawingml/2006/picture">
+                <pic:pic xmlns:pic="http://schemas.openxmlformats.org/drawingml/2006/picture">
+                  <pic:nvPicPr>
+                    <pic:cNvPr id="0" name="Picture 3" descr="D:\collision-search\report\sectors.png"/>
+                    <pic:cNvPicPr>
+                      <a:picLocks noChangeAspect="1" noChangeArrowheads="1"/>
+                    </pic:cNvPicPr>
+                  </pic:nvPicPr>
+                  <pic:blipFill>
+                    <a:blip r:embed="rId9">
+                      <a:extLst>
+                        <a:ext uri="{28A0092B-C50C-407E-A947-70E740481C1C}">
+                          <a14:useLocalDpi xmlns:a14="http://schemas.microsoft.com/office/drawing/2010/main" val="0"/>
+                        </a:ext>
+                      </a:extLst>
+                    </a:blip>
+                    <a:srcRect/>
+                    <a:stretch>
+                      <a:fillRect/>
+                    </a:stretch>
+                  </pic:blipFill>
+                  <pic:spPr bwMode="auto">
+                    <a:xfrm>
+                      <a:off x="0" y="0"/>
+                      <a:ext cx="3915940" cy="4520468"/>
+                    </a:xfrm>
+                    <a:prstGeom prst="rect">
+                      <a:avLst/>
+                    </a:prstGeom>
+                    <a:noFill/>
+                    <a:ln>
+                      <a:noFill/>
+                    </a:ln>
+                  </pic:spPr>
+                </pic:pic>
+              </a:graphicData>
+            </a:graphic>
+          </wp:inline>
+        </w:drawing>
+      </w:r>
+    </w:p>
+    <w:p>
+      <w:pPr>
+        <w:jc w:val="center"/>
+        <w:rPr>
+          <w:lang w:val="en-US"/>
+        </w:rPr>
+      </w:pPr>
+      <w:proofErr w:type="gramStart"/>
+      <w:r>
+        <w:rPr>
+          <w:lang w:val="en-US"/>
+        </w:rPr>
+        <w:t>Figure 1.</w:t>
+      </w:r>
+      <w:proofErr w:type="gramEnd"/>
+      <w:r>
+        <w:rPr>
+          <w:lang w:val="en-US"/>
+        </w:rPr>
+        <w:t xml:space="preserve"> Sector distribution illustration</w:t>
+      </w:r>
+      <w:r>
+        <w:rPr>
+          <w:lang w:val="en-US"/>
+        </w:rPr>
+        <w:t xml:space="preserve"> for 3 byte search</w:t>
       </w:r>
       <w:r>
         <w:rPr>
           <w:lang w:val="en-US"/>
         </w:rPr>
         <w:t>.</w:t>
-      </w:r>
-      <w:proofErr w:type="gramEnd"/>
-    </w:p>
-    <w:p>
-      <w:pPr>
-        <w:pStyle w:val="2"/>
-        <w:rPr>
-          <w:lang w:val="en-US"/>
-        </w:rPr>
-      </w:pPr>
-      <w:r>
-        <w:rPr>
-          <w:lang w:val="en-US"/>
-        </w:rPr>
-        <w:t>Keeping intermediate results</w:t>
-      </w:r>
-    </w:p>
-    <w:p>
-      <w:pPr>
-        <w:jc w:val="both"/>
-        <w:rPr>
-          <w:lang w:val="en-US"/>
-        </w:rPr>
-      </w:pPr>
-      <w:r>
-        <w:rPr>
-          <w:lang w:val="en-US"/>
-        </w:rPr>
-        <w:t>Since it is rational to store intermediate results for such long computations we had to develop a mechanism of doing so. Every worker rewrites its file by empty content in the beginning of the work and while meeting a new collision it appends it to that file. Therefore we ensure results storing even in case of killing of the program.</w:t>
       </w:r>
       <w:bookmarkStart w:id="0" w:name="_GoBack"/>
       <w:bookmarkEnd w:id="0"/>
-    </w:p>
-    <w:p>
-      <w:pPr>
-        <w:pStyle w:val="1"/>
-      </w:pPr>
-      <w:r>
-        <w:t>Results</w:t>
-      </w:r>
-    </w:p>
-    <w:p>
-      <w:pPr>
-        <w:pStyle w:val="1"/>
-      </w:pPr>
-      <w:r>
-        <w:t>Appendix</w:t>
-      </w:r>
     </w:p>
     <w:sectPr>
       <w:pgSz w:w="11906" w:h="16838"/>
@@ -4558,7 +4792,7 @@
 </file>
 
 <file path=customXml/itemProps1.xml><?xml version="1.0" encoding="utf-8"?>
-<ds:datastoreItem xmlns:ds="http://schemas.openxmlformats.org/officeDocument/2006/customXml" ds:itemID="{0B075536-7152-4D9E-9F43-76D52E0833BF}">
+<ds:datastoreItem xmlns:ds="http://schemas.openxmlformats.org/officeDocument/2006/customXml" ds:itemID="{09C50F06-1442-4DE4-AE2B-D4C3E4EAF58D}">
   <ds:schemaRefs>
     <ds:schemaRef ds:uri="http://schemas.openxmlformats.org/officeDocument/2006/bibliography"/>
   </ds:schemaRefs>

</xml_diff>